<commit_message>
q3 fix + temp
</commit_message>
<xml_diff>
--- a/HW1/hw2Report.docx
+++ b/HW1/hw2Report.docx
@@ -440,7 +440,25 @@
           <w:rtl/>
           <w:lang w:val="en-IL"/>
         </w:rPr>
-        <w:t xml:space="preserve"> עבור כל קלאס הניבה פעמוני גאוס די דומים להתפלגות האמיתית של הקלאס. ההבדל נובע שהגלנו את ה</w:t>
+        <w:t xml:space="preserve"> עבור כל קלאס הניבה פעמוני גאוס די דומים להתפלגות האמיתית של הקלאס. ההבדל נובע שהג</w:t>
+      </w:r>
+      <w:r>
+        <w:rPr>
+          <w:rFonts w:hint="cs"/>
+          <w:rtl/>
+          <w:lang w:val="en-IL"/>
+        </w:rPr>
+        <w:t>ר</w:t>
+      </w:r>
+      <w:bookmarkStart w:id="0" w:name="_GoBack"/>
+      <w:bookmarkEnd w:id="0"/>
+      <w:r>
+        <w:rPr>
+          <w:rFonts w:hint="cs"/>
+          <w:rtl/>
+          <w:lang w:val="en-IL"/>
+        </w:rPr>
+        <w:t>לנו את ה</w:t>
       </w:r>
       <w:r>
         <w:rPr>
@@ -1662,8 +1680,6 @@
         </w:rPr>
         <w:t>7</w:t>
       </w:r>
-      <w:bookmarkStart w:id="0" w:name="_GoBack"/>
-      <w:bookmarkEnd w:id="0"/>
       <w:r>
         <w:rPr>
           <w:rFonts w:hint="cs"/>

</xml_diff>